<commit_message>
Revert "Acrescentei a introduº"
This reverts commit c36e4b2763a560595ba576c97d93c95ce344381f.
</commit_message>
<xml_diff>
--- a/Fase 1/dss1617-fase1.docx
+++ b/Fase 1/dss1617-fase1.docx
@@ -207,17 +207,9 @@
           <w:lang w:eastAsia="pt-PT"/>
         </w:rPr>
         <w:drawing>
-          <wp:anchor distT="0" distB="0" distL="114300" distR="114300" simplePos="0" relativeHeight="251658240" behindDoc="1" locked="0" layoutInCell="1" allowOverlap="1">
-            <wp:simplePos x="0" y="0"/>
-            <wp:positionH relativeFrom="column">
-              <wp:posOffset>1905</wp:posOffset>
-            </wp:positionH>
-            <wp:positionV relativeFrom="paragraph">
-              <wp:posOffset>0</wp:posOffset>
-            </wp:positionV>
-            <wp:extent cx="702954" cy="803910"/>
-            <wp:effectExtent l="0" t="0" r="1905" b="0"/>
-            <wp:wrapNone/>
+          <wp:inline distT="0" distB="0" distL="0" distR="0">
+            <wp:extent cx="1356360" cy="1551155"/>
+            <wp:effectExtent l="0" t="0" r="0" b="0"/>
             <wp:docPr id="3" name="Imagem 3" descr="webcam-toy-foto3"/>
             <wp:cNvGraphicFramePr>
               <a:graphicFrameLocks xmlns:a="http://schemas.openxmlformats.org/drawingml/2006/main" noChangeAspect="1"/>
@@ -247,7 +239,7 @@
                   <pic:spPr bwMode="auto">
                     <a:xfrm>
                       <a:off x="0" y="0"/>
-                      <a:ext cx="702954" cy="803910"/>
+                      <a:ext cx="1374862" cy="1572315"/>
                     </a:xfrm>
                     <a:prstGeom prst="rect">
                       <a:avLst/>
@@ -260,19 +252,12 @@
                 </pic:pic>
               </a:graphicData>
             </a:graphic>
-            <wp14:sizeRelH relativeFrom="page">
-              <wp14:pctWidth>0</wp14:pctWidth>
-            </wp14:sizeRelH>
-            <wp14:sizeRelV relativeFrom="page">
-              <wp14:pctHeight>0</wp14:pctHeight>
-            </wp14:sizeRelV>
-          </wp:anchor>
+          </wp:inline>
         </w:drawing>
       </w:r>
     </w:p>
     <w:p>
       <w:pPr>
-        <w:ind w:left="708" w:firstLine="708"/>
         <w:rPr>
           <w:rFonts w:cstheme="minorHAnsi"/>
           <w:sz w:val="24"/>
@@ -356,61 +341,6 @@
     </w:p>
     <w:p>
       <w:pPr>
-        <w:jc w:val="both"/>
-        <w:rPr>
-          <w:rFonts w:cstheme="minorHAnsi"/>
-          <w:b/>
-          <w:sz w:val="24"/>
-          <w:szCs w:val="24"/>
-        </w:rPr>
-      </w:pPr>
-    </w:p>
-    <w:p>
-      <w:pPr>
-        <w:jc w:val="both"/>
-        <w:rPr>
-          <w:rFonts w:cstheme="minorHAnsi"/>
-          <w:b/>
-          <w:sz w:val="24"/>
-          <w:szCs w:val="24"/>
-        </w:rPr>
-      </w:pPr>
-    </w:p>
-    <w:p>
-      <w:pPr>
-        <w:jc w:val="both"/>
-        <w:rPr>
-          <w:rFonts w:cstheme="minorHAnsi"/>
-          <w:b/>
-          <w:sz w:val="24"/>
-          <w:szCs w:val="24"/>
-        </w:rPr>
-      </w:pPr>
-    </w:p>
-    <w:p>
-      <w:pPr>
-        <w:jc w:val="both"/>
-        <w:rPr>
-          <w:rFonts w:cstheme="minorHAnsi"/>
-          <w:b/>
-          <w:sz w:val="24"/>
-          <w:szCs w:val="24"/>
-        </w:rPr>
-      </w:pPr>
-    </w:p>
-    <w:p>
-      <w:pPr>
-        <w:jc w:val="both"/>
-        <w:rPr>
-          <w:rFonts w:cstheme="minorHAnsi"/>
-          <w:b/>
-          <w:sz w:val="24"/>
-          <w:szCs w:val="24"/>
-        </w:rPr>
-      </w:pPr>
-    </w:p>
-    <w:p>
-      <w:pPr>
         <w:jc w:val="center"/>
         <w:rPr>
           <w:rFonts w:cstheme="minorHAnsi"/>
@@ -434,7 +364,6 @@
         <w:jc w:val="both"/>
         <w:rPr>
           <w:rFonts w:cstheme="minorHAnsi"/>
-          <w:b/>
           <w:sz w:val="24"/>
           <w:szCs w:val="24"/>
         </w:rPr>
@@ -447,506 +376,6 @@
           <w:szCs w:val="24"/>
         </w:rPr>
         <w:lastRenderedPageBreak/>
-        <w:t>Introdução</w:t>
-      </w:r>
-    </w:p>
-    <w:p>
-      <w:pPr>
-        <w:ind w:firstLine="708"/>
-        <w:jc w:val="both"/>
-        <w:rPr>
-          <w:sz w:val="24"/>
-        </w:rPr>
-      </w:pPr>
-      <w:r>
-        <w:rPr>
-          <w:sz w:val="24"/>
-        </w:rPr>
-        <w:t>Este trabalho visa o desenvolvimento de um sistema de suporte à partilha de despesas num apartamento. Tem como objetivo desenvolver uma aplicação que deverá suportar o registo das despesas e a gestão do seu pagamento por parte dos moradores.</w:t>
-      </w:r>
-      <w:r>
-        <w:rPr>
-          <w:sz w:val="24"/>
-        </w:rPr>
-        <w:t xml:space="preserve"> </w:t>
-      </w:r>
-      <w:r>
-        <w:rPr>
-          <w:sz w:val="24"/>
-        </w:rPr>
-        <w:t>A parti</w:t>
-      </w:r>
-      <w:r>
-        <w:rPr>
-          <w:sz w:val="24"/>
-        </w:rPr>
-        <w:t>lha de despesas num apartamento</w:t>
-      </w:r>
-      <w:r>
-        <w:rPr>
-          <w:sz w:val="24"/>
-        </w:rPr>
-        <w:t xml:space="preserve"> faz par</w:t>
-      </w:r>
-      <w:r>
-        <w:rPr>
-          <w:sz w:val="24"/>
-        </w:rPr>
-        <w:t>te do dia-a-dia dos estudantes u</w:t>
-      </w:r>
-      <w:r>
-        <w:rPr>
-          <w:sz w:val="24"/>
-        </w:rPr>
-        <w:t>niversitários, sendo um problema q</w:t>
-      </w:r>
-      <w:r>
-        <w:rPr>
-          <w:sz w:val="24"/>
-        </w:rPr>
-        <w:t>ue por vezes é difícil de lidar</w:t>
-      </w:r>
-      <w:r>
-        <w:rPr>
-          <w:sz w:val="24"/>
-        </w:rPr>
-        <w:t>, tornando</w:t>
-      </w:r>
-      <w:r>
-        <w:rPr>
-          <w:sz w:val="24"/>
-        </w:rPr>
-        <w:t xml:space="preserve"> importante o desenvolvimento desta aplicação, que fornece um melhor controlo sobre as despesas de cada morador.</w:t>
-      </w:r>
-    </w:p>
-    <w:p>
-      <w:pPr>
-        <w:ind w:firstLine="708"/>
-        <w:jc w:val="both"/>
-        <w:rPr>
-          <w:sz w:val="24"/>
-        </w:rPr>
-      </w:pPr>
-      <w:r>
-        <w:rPr>
-          <w:sz w:val="24"/>
-        </w:rPr>
-        <w:t>Sabemos</w:t>
-      </w:r>
-      <w:r>
-        <w:rPr>
-          <w:sz w:val="24"/>
-        </w:rPr>
-        <w:t xml:space="preserve"> </w:t>
-      </w:r>
-      <w:r>
-        <w:rPr>
-          <w:sz w:val="24"/>
-        </w:rPr>
-        <w:t xml:space="preserve">que temos dois tipos de despesa: recorrente e </w:t>
-      </w:r>
-      <w:r>
-        <w:rPr>
-          <w:sz w:val="24"/>
-        </w:rPr>
-        <w:t>extraordinária</w:t>
-      </w:r>
-      <w:r>
-        <w:rPr>
-          <w:sz w:val="24"/>
-        </w:rPr>
-        <w:t xml:space="preserve">. Uma despesa é recorrente </w:t>
-      </w:r>
-      <w:r>
-        <w:rPr>
-          <w:sz w:val="24"/>
-        </w:rPr>
-        <w:t>quando tem uma periodicidade associada</w:t>
-      </w:r>
-      <w:r>
-        <w:rPr>
-          <w:sz w:val="24"/>
-        </w:rPr>
-        <w:t xml:space="preserve"> a ela</w:t>
-      </w:r>
-      <w:r>
-        <w:rPr>
-          <w:sz w:val="24"/>
-        </w:rPr>
-        <w:t xml:space="preserve">. </w:t>
-      </w:r>
-      <w:r>
-        <w:rPr>
-          <w:sz w:val="24"/>
-        </w:rPr>
-        <w:t>A</w:t>
-      </w:r>
-      <w:r>
-        <w:rPr>
-          <w:sz w:val="24"/>
-        </w:rPr>
-        <w:t xml:space="preserve">o fim de um período de tempo </w:t>
-      </w:r>
-      <w:r>
-        <w:rPr>
-          <w:sz w:val="24"/>
-        </w:rPr>
-        <w:t>tem que ser acrescentada e paga (po</w:t>
-      </w:r>
-      <w:r>
-        <w:rPr>
-          <w:sz w:val="24"/>
-        </w:rPr>
-        <w:t>r exemplo, renda, conta da luz, conta</w:t>
-      </w:r>
-      <w:r>
-        <w:rPr>
-          <w:sz w:val="24"/>
-        </w:rPr>
-        <w:t xml:space="preserve"> da água</w:t>
-      </w:r>
-      <w:r>
-        <w:rPr>
-          <w:sz w:val="24"/>
-        </w:rPr>
-        <w:t>, etc.</w:t>
-      </w:r>
-      <w:r>
-        <w:rPr>
-          <w:sz w:val="24"/>
-        </w:rPr>
-        <w:t xml:space="preserve">). </w:t>
-      </w:r>
-      <w:r>
-        <w:rPr>
-          <w:sz w:val="24"/>
-        </w:rPr>
-        <w:t xml:space="preserve">Fora estas despesas, todas as outras são extraordinárias. Ou seja, </w:t>
-      </w:r>
-      <w:r>
-        <w:rPr>
-          <w:sz w:val="24"/>
-        </w:rPr>
-        <w:t>surgem porque existe uma razão para tal (</w:t>
-      </w:r>
-      <w:r>
-        <w:rPr>
-          <w:sz w:val="24"/>
-        </w:rPr>
-        <w:t>reparar a porta do apartamento ou arranjar uma janela).</w:t>
-      </w:r>
-      <w:r>
-        <w:rPr>
-          <w:sz w:val="24"/>
-        </w:rPr>
-        <w:t xml:space="preserve"> </w:t>
-      </w:r>
-      <w:r>
-        <w:rPr>
-          <w:sz w:val="24"/>
-        </w:rPr>
-        <w:t xml:space="preserve">Também sabemos que as despesas terão de ser divididas pelos moradores. </w:t>
-      </w:r>
-      <w:r>
-        <w:rPr>
-          <w:sz w:val="24"/>
-        </w:rPr>
-        <w:t xml:space="preserve">É </w:t>
-      </w:r>
-      <w:r>
-        <w:rPr>
-          <w:sz w:val="24"/>
-        </w:rPr>
-        <w:t>a partir destas informações que</w:t>
-      </w:r>
-      <w:r>
-        <w:rPr>
-          <w:sz w:val="24"/>
-        </w:rPr>
-        <w:t xml:space="preserve"> vamos tentar</w:t>
-      </w:r>
-      <w:r>
-        <w:rPr>
-          <w:sz w:val="24"/>
-        </w:rPr>
-        <w:t xml:space="preserve"> </w:t>
-      </w:r>
-      <w:r>
-        <w:rPr>
-          <w:sz w:val="24"/>
-        </w:rPr>
-        <w:t>enquadrar</w:t>
-      </w:r>
-      <w:r>
-        <w:rPr>
-          <w:sz w:val="24"/>
-        </w:rPr>
-        <w:t xml:space="preserve"> o nosso programa</w:t>
-      </w:r>
-      <w:r>
-        <w:rPr>
-          <w:sz w:val="24"/>
-        </w:rPr>
-        <w:t xml:space="preserve"> num contexto real</w:t>
-      </w:r>
-      <w:r>
-        <w:rPr>
-          <w:sz w:val="24"/>
-        </w:rPr>
-        <w:t>.</w:t>
-      </w:r>
-    </w:p>
-    <w:p>
-      <w:pPr>
-        <w:ind w:firstLine="708"/>
-        <w:jc w:val="both"/>
-        <w:rPr>
-          <w:sz w:val="24"/>
-        </w:rPr>
-      </w:pPr>
-      <w:r>
-        <w:rPr>
-          <w:sz w:val="24"/>
-        </w:rPr>
-        <w:t>Neste relatório vai ser apresentado o</w:t>
-      </w:r>
-      <w:r>
-        <w:rPr>
-          <w:sz w:val="24"/>
-        </w:rPr>
-        <w:t xml:space="preserve"> diagrama de</w:t>
-      </w:r>
-      <w:r>
-        <w:rPr>
-          <w:sz w:val="24"/>
-        </w:rPr>
-        <w:t xml:space="preserve"> </w:t>
-      </w:r>
-      <w:r>
-        <w:rPr>
-          <w:sz w:val="24"/>
-        </w:rPr>
-        <w:t>M</w:t>
-      </w:r>
-      <w:r>
-        <w:rPr>
-          <w:sz w:val="24"/>
-        </w:rPr>
-        <w:t>odelo de Domínio, bem como o diagrama de Use Cases e a identificação/descrição dos Use Cases mais relevantes no desenvolvimento da aplicação. Além disso vão ser apresentadas algumas das nossas decisões ao realizar estes diagramas.</w:t>
-      </w:r>
-      <w:bookmarkStart w:id="0" w:name="_GoBack"/>
-      <w:bookmarkEnd w:id="0"/>
-    </w:p>
-    <w:p>
-      <w:pPr>
-        <w:ind w:firstLine="708"/>
-        <w:jc w:val="both"/>
-        <w:rPr>
-          <w:sz w:val="24"/>
-          <w:u w:val="single"/>
-        </w:rPr>
-      </w:pPr>
-    </w:p>
-    <w:p>
-      <w:pPr>
-        <w:jc w:val="both"/>
-        <w:rPr>
-          <w:rFonts w:cstheme="minorHAnsi"/>
-          <w:sz w:val="24"/>
-          <w:szCs w:val="24"/>
-        </w:rPr>
-      </w:pPr>
-      <w:r>
-        <w:rPr>
-          <w:rFonts w:cstheme="minorHAnsi"/>
-          <w:b/>
-          <w:sz w:val="24"/>
-          <w:szCs w:val="24"/>
-        </w:rPr>
-        <w:tab/>
-      </w:r>
-    </w:p>
-    <w:p>
-      <w:pPr>
-        <w:jc w:val="both"/>
-        <w:rPr>
-          <w:rFonts w:cstheme="minorHAnsi"/>
-          <w:b/>
-          <w:sz w:val="24"/>
-          <w:szCs w:val="24"/>
-        </w:rPr>
-      </w:pPr>
-    </w:p>
-    <w:p>
-      <w:pPr>
-        <w:jc w:val="both"/>
-        <w:rPr>
-          <w:rFonts w:cstheme="minorHAnsi"/>
-          <w:b/>
-          <w:sz w:val="24"/>
-          <w:szCs w:val="24"/>
-        </w:rPr>
-      </w:pPr>
-    </w:p>
-    <w:p>
-      <w:pPr>
-        <w:jc w:val="both"/>
-        <w:rPr>
-          <w:rFonts w:cstheme="minorHAnsi"/>
-          <w:b/>
-          <w:sz w:val="24"/>
-          <w:szCs w:val="24"/>
-        </w:rPr>
-      </w:pPr>
-    </w:p>
-    <w:p>
-      <w:pPr>
-        <w:jc w:val="both"/>
-        <w:rPr>
-          <w:rFonts w:cstheme="minorHAnsi"/>
-          <w:b/>
-          <w:sz w:val="24"/>
-          <w:szCs w:val="24"/>
-        </w:rPr>
-      </w:pPr>
-    </w:p>
-    <w:p>
-      <w:pPr>
-        <w:jc w:val="both"/>
-        <w:rPr>
-          <w:rFonts w:cstheme="minorHAnsi"/>
-          <w:b/>
-          <w:sz w:val="24"/>
-          <w:szCs w:val="24"/>
-        </w:rPr>
-      </w:pPr>
-    </w:p>
-    <w:p>
-      <w:pPr>
-        <w:jc w:val="both"/>
-        <w:rPr>
-          <w:rFonts w:cstheme="minorHAnsi"/>
-          <w:b/>
-          <w:sz w:val="24"/>
-          <w:szCs w:val="24"/>
-        </w:rPr>
-      </w:pPr>
-    </w:p>
-    <w:p>
-      <w:pPr>
-        <w:jc w:val="both"/>
-        <w:rPr>
-          <w:rFonts w:cstheme="minorHAnsi"/>
-          <w:b/>
-          <w:sz w:val="24"/>
-          <w:szCs w:val="24"/>
-        </w:rPr>
-      </w:pPr>
-    </w:p>
-    <w:p>
-      <w:pPr>
-        <w:jc w:val="both"/>
-        <w:rPr>
-          <w:rFonts w:cstheme="minorHAnsi"/>
-          <w:b/>
-          <w:sz w:val="24"/>
-          <w:szCs w:val="24"/>
-        </w:rPr>
-      </w:pPr>
-    </w:p>
-    <w:p>
-      <w:pPr>
-        <w:jc w:val="both"/>
-        <w:rPr>
-          <w:rFonts w:cstheme="minorHAnsi"/>
-          <w:b/>
-          <w:sz w:val="24"/>
-          <w:szCs w:val="24"/>
-        </w:rPr>
-      </w:pPr>
-    </w:p>
-    <w:p>
-      <w:pPr>
-        <w:jc w:val="both"/>
-        <w:rPr>
-          <w:rFonts w:cstheme="minorHAnsi"/>
-          <w:b/>
-          <w:sz w:val="24"/>
-          <w:szCs w:val="24"/>
-        </w:rPr>
-      </w:pPr>
-    </w:p>
-    <w:p>
-      <w:pPr>
-        <w:jc w:val="both"/>
-        <w:rPr>
-          <w:rFonts w:cstheme="minorHAnsi"/>
-          <w:b/>
-          <w:sz w:val="24"/>
-          <w:szCs w:val="24"/>
-        </w:rPr>
-      </w:pPr>
-    </w:p>
-    <w:p>
-      <w:pPr>
-        <w:jc w:val="both"/>
-        <w:rPr>
-          <w:rFonts w:cstheme="minorHAnsi"/>
-          <w:b/>
-          <w:sz w:val="24"/>
-          <w:szCs w:val="24"/>
-        </w:rPr>
-      </w:pPr>
-    </w:p>
-    <w:p>
-      <w:pPr>
-        <w:jc w:val="both"/>
-        <w:rPr>
-          <w:rFonts w:cstheme="minorHAnsi"/>
-          <w:b/>
-          <w:sz w:val="24"/>
-          <w:szCs w:val="24"/>
-        </w:rPr>
-      </w:pPr>
-    </w:p>
-    <w:p>
-      <w:pPr>
-        <w:jc w:val="both"/>
-        <w:rPr>
-          <w:rFonts w:cstheme="minorHAnsi"/>
-          <w:b/>
-          <w:sz w:val="24"/>
-          <w:szCs w:val="24"/>
-        </w:rPr>
-      </w:pPr>
-    </w:p>
-    <w:p>
-      <w:pPr>
-        <w:jc w:val="both"/>
-        <w:rPr>
-          <w:rFonts w:cstheme="minorHAnsi"/>
-          <w:b/>
-          <w:sz w:val="24"/>
-          <w:szCs w:val="24"/>
-        </w:rPr>
-      </w:pPr>
-    </w:p>
-    <w:p>
-      <w:pPr>
-        <w:jc w:val="both"/>
-        <w:rPr>
-          <w:rFonts w:cstheme="minorHAnsi"/>
-          <w:sz w:val="24"/>
-          <w:szCs w:val="24"/>
-        </w:rPr>
-      </w:pPr>
-      <w:r>
-        <w:rPr>
-          <w:rFonts w:cstheme="minorHAnsi"/>
-          <w:b/>
-          <w:sz w:val="24"/>
-          <w:szCs w:val="24"/>
-        </w:rPr>
         <w:t>Modelo de Domínio</w:t>
       </w:r>
     </w:p>
@@ -1173,7 +602,17 @@
           <w:sz w:val="24"/>
           <w:szCs w:val="24"/>
         </w:rPr>
-        <w:t>Tal como nos é pedido, pretendemos que o nosso programa divida as despesas de um apartamento pelos moradores que lá estão. Todas as despesas são inseridas na Lista de Despesas pelo Administrador que poderá ser o Senhorio ou um Morador do apartamento. Contudo, apenas o Senhorio poderá adicionar (ou remover) um Morador de um Apartamento. Também é o Senhorio que define o valor da Renda total de um Apartamento.</w:t>
+        <w:t xml:space="preserve">Tal como nos é pedido, pretendemos que o nosso programa divida as despesas de um apartamento pelos moradores que lá estão. Todas as despesas são inseridas na Lista de Despesas pelo Administrador que poderá ser o Senhorio ou um Morador do apartamento. </w:t>
+      </w:r>
+      <w:bookmarkStart w:id="0" w:name="_GoBack"/>
+      <w:bookmarkEnd w:id="0"/>
+      <w:r>
+        <w:rPr>
+          <w:rFonts w:cstheme="minorHAnsi"/>
+          <w:sz w:val="24"/>
+          <w:szCs w:val="24"/>
+        </w:rPr>
+        <w:t>Contudo, apenas o Senhorio poderá adicionar (ou remover) um Morador de um Apartamento. Também é o Senhorio que define o valor da Renda total de um Apartamento.</w:t>
       </w:r>
     </w:p>
     <w:p>
@@ -1192,7 +631,7 @@
           <w:sz w:val="24"/>
           <w:szCs w:val="24"/>
         </w:rPr>
-        <w:t xml:space="preserve">Achamos importante que o nosso programa seja flexível ao ponto de permitir que os moradores paguem valores de renda diferentes uns dos outros. Ou seja, por </w:t>
+        <w:t xml:space="preserve">Achamos importante que o nosso programa seja flexível ao ponto de permitir que os moradores paguem valores de renda diferentes uns dos outros. Ou seja, por exemplo, faz sentido que no caso de haver um Morador com casa-de-banho privativa tenha um valor de renda superior em comparação com os restantes. Por isso é que incluímos no Modelo de Domínio entidades como Apartamento, Renda e Fração, </w:t>
       </w:r>
       <w:r>
         <w:rPr>
@@ -1201,7 +640,7 @@
           <w:szCs w:val="24"/>
         </w:rPr>
         <w:lastRenderedPageBreak/>
-        <w:t xml:space="preserve">exemplo, faz sentido que no caso de haver um Morador com casa-de-banho privativa tenha um valor de renda superior em comparação com os restantes. Por isso é que incluímos no Modelo de Domínio entidades como Apartamento, Renda e Fração, relacionando-as uma com a outra. Fração é a percentagem da renda total que um morador tem que pagar ao senhorio. </w:t>
+        <w:t xml:space="preserve">relacionando-as uma com a outra. Fração é a percentagem da renda total que um morador tem que pagar ao senhorio. </w:t>
       </w:r>
     </w:p>
     <w:p>
@@ -1392,9 +831,17 @@
           <w:sz w:val="24"/>
           <w:szCs w:val="24"/>
         </w:rPr>
+        <w:tab/>
+        <w:t xml:space="preserve">Quanto ao pagamento de uma Despesa, este é feito a partir da Conta Corrente de um Morador numa Data de Pagamento. Tal como já foi dito, o Morador fica responsável por gerir o saldo da conta, fazendo os depósitos necessários de forma que haja sempre dinheiro suficiente para pagar as despesas. Quando uma despesa é paga </w:t>
+      </w:r>
+      <w:r>
+        <w:rPr>
+          <w:rFonts w:cstheme="minorHAnsi"/>
+          <w:sz w:val="24"/>
+          <w:szCs w:val="24"/>
+        </w:rPr>
         <w:lastRenderedPageBreak/>
-        <w:tab/>
-        <w:t>Quanto ao pagamento de uma Despesa, este é feito a partir da Conta Corrente de um Morador numa Data de Pagamento. Tal como já foi dito, o Morador fica responsável por gerir o saldo da conta, fazendo os depósitos necessários de forma que haja sempre dinheiro suficiente para pagar as despesas. Quando uma despesa é paga com sucesso, esta é acrescentada à Lista de Despesas Pagas. Desta maneira é possível verificar quais as despesas que um dado morador já pagou.</w:t>
+        <w:t>com sucesso, esta é acrescentada à Lista de Despesas Pagas. Desta maneira é possível verificar quais as despesas que um dado morador já pagou.</w:t>
       </w:r>
     </w:p>
     <w:p>
@@ -1692,8 +1139,38 @@
           <w:sz w:val="24"/>
           <w:szCs w:val="24"/>
         </w:rPr>
-        <w:t xml:space="preserve"> os dados do morador ao sistema e que o sistema os valide e registe. Além disso, o sistema incrementa o número de moradores </w:t>
-      </w:r>
+        <w:t xml:space="preserve"> os dados do morador ao sistema e que o sistema os valide e registe. Além disso, o sistema incrementa o número de moradores do apartamento, criando e devolvendo os dados de autenticação do novo morador no sistema.</w:t>
+      </w:r>
+    </w:p>
+    <w:p>
+      <w:pPr>
+        <w:ind w:firstLine="360"/>
+        <w:jc w:val="both"/>
+        <w:rPr>
+          <w:rFonts w:cstheme="minorHAnsi"/>
+          <w:sz w:val="24"/>
+          <w:szCs w:val="24"/>
+        </w:rPr>
+      </w:pPr>
+      <w:r>
+        <w:rPr>
+          <w:rFonts w:cstheme="minorHAnsi"/>
+          <w:sz w:val="24"/>
+          <w:szCs w:val="24"/>
+        </w:rPr>
+        <w:t>Depois, o ator fornece a fração da renda paga pelo novo morador, sendo que o sistema se encarrega de, automaticamente, registar essa mesma fração, bem como atualizar as frações dos restantes moradores e informar o ator.</w:t>
+      </w:r>
+    </w:p>
+    <w:p>
+      <w:pPr>
+        <w:ind w:firstLine="360"/>
+        <w:jc w:val="both"/>
+        <w:rPr>
+          <w:rFonts w:cstheme="minorHAnsi"/>
+          <w:sz w:val="24"/>
+          <w:szCs w:val="24"/>
+        </w:rPr>
+      </w:pPr>
       <w:r>
         <w:rPr>
           <w:rFonts w:cstheme="minorHAnsi"/>
@@ -1701,44 +1178,6 @@
           <w:szCs w:val="24"/>
         </w:rPr>
         <w:lastRenderedPageBreak/>
-        <w:t>do apartamento, criando e devolvendo os dados de autenticação do novo morador no sistema.</w:t>
-      </w:r>
-    </w:p>
-    <w:p>
-      <w:pPr>
-        <w:ind w:firstLine="360"/>
-        <w:jc w:val="both"/>
-        <w:rPr>
-          <w:rFonts w:cstheme="minorHAnsi"/>
-          <w:sz w:val="24"/>
-          <w:szCs w:val="24"/>
-        </w:rPr>
-      </w:pPr>
-      <w:r>
-        <w:rPr>
-          <w:rFonts w:cstheme="minorHAnsi"/>
-          <w:sz w:val="24"/>
-          <w:szCs w:val="24"/>
-        </w:rPr>
-        <w:t>Depois, o ator fornece a fração da renda paga pelo novo morador, sendo que o sistema se encarrega de, automaticamente, registar essa mesma fração, bem como atualizar as frações dos restantes moradores e informar o ator.</w:t>
-      </w:r>
-    </w:p>
-    <w:p>
-      <w:pPr>
-        <w:ind w:firstLine="360"/>
-        <w:jc w:val="both"/>
-        <w:rPr>
-          <w:rFonts w:cstheme="minorHAnsi"/>
-          <w:sz w:val="24"/>
-          <w:szCs w:val="24"/>
-        </w:rPr>
-      </w:pPr>
-      <w:r>
-        <w:rPr>
-          <w:rFonts w:cstheme="minorHAnsi"/>
-          <w:sz w:val="24"/>
-          <w:szCs w:val="24"/>
-        </w:rPr>
         <w:t>Ao serem inseridos os dados do ator no sistema por parte do senhorio, pode ocorrer o caso do morador já exista no apartamento, pelo que o sistema indica o sucedido e o ator regressa ao primeiro passo (podendo indicar novos dados ao sistema).</w:t>
       </w:r>
     </w:p>
@@ -2017,7 +1456,16 @@
           <w:sz w:val="24"/>
           <w:szCs w:val="24"/>
         </w:rPr>
-        <w:t>Este use case refere-se à possibilidade de ser adicionada uma despesa extraordinária por parte de um administrador. Para isso, o administrador – que tanto pode ser o senhorio como também um morador que tenha permissões de administração do sistema –, apenas tem de estar autenticado no sistema.</w:t>
+        <w:t xml:space="preserve">Este use case refere-se à possibilidade de ser adicionada uma despesa extraordinária por parte de um administrador. Para isso, o administrador – que tanto pode ser o </w:t>
+      </w:r>
+      <w:r>
+        <w:rPr>
+          <w:rFonts w:cstheme="minorHAnsi"/>
+          <w:sz w:val="24"/>
+          <w:szCs w:val="24"/>
+        </w:rPr>
+        <w:lastRenderedPageBreak/>
+        <w:t>senhorio como também um morador que tenha permissões de administração do sistema –, apenas tem de estar autenticado no sistema.</w:t>
       </w:r>
     </w:p>
     <w:p>
@@ -2273,6 +1721,7 @@
           <w:sz w:val="24"/>
           <w:szCs w:val="24"/>
         </w:rPr>
+        <w:lastRenderedPageBreak/>
         <w:t>Conclusão</w:t>
       </w:r>
     </w:p>

</xml_diff>

<commit_message>
Acrescentadas as fotos de 2 gajos feios
</commit_message>
<xml_diff>
--- a/Fase 1/dss1617-fase1.docx
+++ b/Fase 1/dss1617-fase1.docx
@@ -158,49 +158,6 @@
           <w:szCs w:val="24"/>
         </w:rPr>
       </w:pPr>
-    </w:p>
-    <w:p>
-      <w:pPr>
-        <w:jc w:val="both"/>
-        <w:rPr>
-          <w:rFonts w:cstheme="minorHAnsi"/>
-          <w:b/>
-          <w:sz w:val="24"/>
-          <w:szCs w:val="24"/>
-        </w:rPr>
-      </w:pPr>
-    </w:p>
-    <w:p>
-      <w:pPr>
-        <w:jc w:val="both"/>
-        <w:rPr>
-          <w:rFonts w:cstheme="minorHAnsi"/>
-          <w:b/>
-          <w:sz w:val="24"/>
-          <w:szCs w:val="24"/>
-        </w:rPr>
-      </w:pPr>
-    </w:p>
-    <w:p>
-      <w:pPr>
-        <w:jc w:val="both"/>
-        <w:rPr>
-          <w:rFonts w:cstheme="minorHAnsi"/>
-          <w:b/>
-          <w:sz w:val="24"/>
-          <w:szCs w:val="24"/>
-        </w:rPr>
-      </w:pPr>
-    </w:p>
-    <w:p>
-      <w:pPr>
-        <w:rPr>
-          <w:rFonts w:cstheme="minorHAnsi"/>
-          <w:b/>
-          <w:sz w:val="24"/>
-          <w:szCs w:val="24"/>
-        </w:rPr>
-      </w:pPr>
       <w:r>
         <w:rPr>
           <w:noProof/>
@@ -210,13 +167,13 @@
           <wp:anchor distT="0" distB="0" distL="114300" distR="114300" simplePos="0" relativeHeight="251658240" behindDoc="1" locked="0" layoutInCell="1" allowOverlap="1">
             <wp:simplePos x="0" y="0"/>
             <wp:positionH relativeFrom="column">
-              <wp:posOffset>1905</wp:posOffset>
+              <wp:posOffset>-51435</wp:posOffset>
             </wp:positionH>
             <wp:positionV relativeFrom="paragraph">
-              <wp:posOffset>0</wp:posOffset>
+              <wp:posOffset>302894</wp:posOffset>
             </wp:positionV>
-            <wp:extent cx="702954" cy="803910"/>
-            <wp:effectExtent l="0" t="0" r="1905" b="0"/>
+            <wp:extent cx="756285" cy="864901"/>
+            <wp:effectExtent l="0" t="0" r="5715" b="0"/>
             <wp:wrapNone/>
             <wp:docPr id="3" name="Imagem 3" descr="webcam-toy-foto3"/>
             <wp:cNvGraphicFramePr>
@@ -247,7 +204,7 @@
                   <pic:spPr bwMode="auto">
                     <a:xfrm>
                       <a:off x="0" y="0"/>
-                      <a:ext cx="702954" cy="803910"/>
+                      <a:ext cx="759171" cy="868201"/>
                     </a:xfrm>
                     <a:prstGeom prst="rect">
                       <a:avLst/>
@@ -272,6 +229,16 @@
     </w:p>
     <w:p>
       <w:pPr>
+        <w:rPr>
+          <w:rFonts w:cstheme="minorHAnsi"/>
+          <w:b/>
+          <w:sz w:val="24"/>
+          <w:szCs w:val="24"/>
+        </w:rPr>
+      </w:pPr>
+    </w:p>
+    <w:p>
+      <w:pPr>
         <w:ind w:left="708" w:firstLine="708"/>
         <w:rPr>
           <w:rFonts w:cstheme="minorHAnsi"/>
@@ -285,26 +252,30 @@
           <w:sz w:val="24"/>
           <w:szCs w:val="24"/>
         </w:rPr>
-        <w:t>Carlos Pereira - 61887</w:t>
-      </w:r>
-    </w:p>
-    <w:p>
-      <w:pPr>
-        <w:jc w:val="both"/>
-        <w:rPr>
-          <w:rFonts w:cstheme="minorHAnsi"/>
-          <w:b/>
-          <w:sz w:val="24"/>
-          <w:szCs w:val="24"/>
-        </w:rPr>
-      </w:pPr>
-    </w:p>
-    <w:p>
-      <w:pPr>
-        <w:jc w:val="both"/>
-        <w:rPr>
-          <w:rFonts w:cstheme="minorHAnsi"/>
-          <w:b/>
+        <w:t xml:space="preserve">Carlos Pereira </w:t>
+      </w:r>
+      <w:r>
+        <w:rPr>
+          <w:rFonts w:cstheme="minorHAnsi"/>
+          <w:sz w:val="24"/>
+          <w:szCs w:val="24"/>
+        </w:rPr>
+        <w:t>–</w:t>
+      </w:r>
+      <w:r>
+        <w:rPr>
+          <w:rFonts w:cstheme="minorHAnsi"/>
+          <w:sz w:val="24"/>
+          <w:szCs w:val="24"/>
+        </w:rPr>
+        <w:t xml:space="preserve"> 61887</w:t>
+      </w:r>
+    </w:p>
+    <w:p>
+      <w:pPr>
+        <w:ind w:left="708" w:firstLine="708"/>
+        <w:rPr>
+          <w:rFonts w:cstheme="minorHAnsi"/>
           <w:sz w:val="24"/>
           <w:szCs w:val="24"/>
         </w:rPr>
@@ -315,18 +286,18 @@
           <w:lang w:eastAsia="pt-PT"/>
         </w:rPr>
         <w:drawing>
-          <wp:anchor distT="0" distB="0" distL="114300" distR="114300" simplePos="0" relativeHeight="251659264" behindDoc="0" locked="0" layoutInCell="1" allowOverlap="1">
+          <wp:anchor distT="0" distB="0" distL="114300" distR="114300" simplePos="0" relativeHeight="251661312" behindDoc="1" locked="0" layoutInCell="1" allowOverlap="1">
             <wp:simplePos x="0" y="0"/>
             <wp:positionH relativeFrom="column">
-              <wp:posOffset>-1833</wp:posOffset>
+              <wp:posOffset>-51436</wp:posOffset>
             </wp:positionH>
             <wp:positionV relativeFrom="paragraph">
-              <wp:posOffset>-2947</wp:posOffset>
+              <wp:posOffset>321310</wp:posOffset>
             </wp:positionV>
-            <wp:extent cx="686822" cy="819198"/>
-            <wp:effectExtent l="0" t="0" r="0" b="0"/>
+            <wp:extent cx="756285" cy="739140"/>
+            <wp:effectExtent l="0" t="0" r="5715" b="3810"/>
             <wp:wrapNone/>
-            <wp:docPr id="261" name="Imagem 261" descr="https://i.gyazo.com/95837ce99797988db4c2ed720ddb23bc.png"/>
+            <wp:docPr id="5" name="Imagem 5" descr="https://scontent.flis1-1.fna.fbcdn.net/v/t1.0-9/14484650_1125138947593974_8880938241840759098_n.jpg?oh=1f29b240750ce1e8441d55a8ac9352a8&amp;oe=58841CA4"/>
             <wp:cNvGraphicFramePr>
               <a:graphicFrameLocks xmlns:a="http://schemas.openxmlformats.org/drawingml/2006/main" noChangeAspect="1"/>
             </wp:cNvGraphicFramePr>
@@ -334,26 +305,150 @@
               <a:graphicData uri="http://schemas.openxmlformats.org/drawingml/2006/picture">
                 <pic:pic xmlns:pic="http://schemas.openxmlformats.org/drawingml/2006/picture">
                   <pic:nvPicPr>
-                    <pic:cNvPr id="0" name="Picture 3" descr="https://i.gyazo.com/95837ce99797988db4c2ed720ddb23bc.png"/>
+                    <pic:cNvPr id="0" name="Picture 3" descr="https://scontent.flis1-1.fna.fbcdn.net/v/t1.0-9/14484650_1125138947593974_8880938241840759098_n.jpg?oh=1f29b240750ce1e8441d55a8ac9352a8&amp;oe=58841CA4"/>
                     <pic:cNvPicPr>
                       <a:picLocks noChangeAspect="1" noChangeArrowheads="1"/>
                     </pic:cNvPicPr>
                   </pic:nvPicPr>
-                  <pic:blipFill rotWithShape="1">
-                    <a:blip r:embed="rId6" cstate="print">
+                  <pic:blipFill>
+                    <a:blip r:embed="rId6" r:link="rId7">
                       <a:extLst>
                         <a:ext uri="{28A0092B-C50C-407E-A947-70E740481C1C}">
                           <a14:useLocalDpi xmlns:a14="http://schemas.microsoft.com/office/drawing/2010/main" val="0"/>
                         </a:ext>
                       </a:extLst>
                     </a:blip>
-                    <a:srcRect t="4531" b="9422"/>
+                    <a:srcRect/>
+                    <a:stretch>
+                      <a:fillRect/>
+                    </a:stretch>
+                  </pic:blipFill>
+                  <pic:spPr bwMode="auto">
+                    <a:xfrm>
+                      <a:off x="0" y="0"/>
+                      <a:ext cx="756285" cy="739140"/>
+                    </a:xfrm>
+                    <a:prstGeom prst="rect">
+                      <a:avLst/>
+                    </a:prstGeom>
+                    <a:noFill/>
+                    <a:ln>
+                      <a:noFill/>
+                    </a:ln>
+                  </pic:spPr>
+                </pic:pic>
+              </a:graphicData>
+            </a:graphic>
+            <wp14:sizeRelH relativeFrom="page">
+              <wp14:pctWidth>0</wp14:pctWidth>
+            </wp14:sizeRelH>
+            <wp14:sizeRelV relativeFrom="page">
+              <wp14:pctHeight>0</wp14:pctHeight>
+            </wp14:sizeRelV>
+          </wp:anchor>
+        </w:drawing>
+      </w:r>
+    </w:p>
+    <w:p>
+      <w:pPr>
+        <w:ind w:left="708" w:firstLine="708"/>
+        <w:rPr>
+          <w:rFonts w:cstheme="minorHAnsi"/>
+          <w:sz w:val="24"/>
+          <w:szCs w:val="24"/>
+        </w:rPr>
+      </w:pPr>
+    </w:p>
+    <w:p>
+      <w:pPr>
+        <w:ind w:left="708" w:firstLine="708"/>
+        <w:rPr>
+          <w:rFonts w:cstheme="minorHAnsi"/>
+          <w:sz w:val="24"/>
+          <w:szCs w:val="24"/>
+        </w:rPr>
+      </w:pPr>
+      <w:r>
+        <w:rPr>
+          <w:rFonts w:cstheme="minorHAnsi"/>
+          <w:sz w:val="24"/>
+          <w:szCs w:val="24"/>
+        </w:rPr>
+        <w:t xml:space="preserve">João Barreira </w:t>
+      </w:r>
+      <w:r>
+        <w:rPr>
+          <w:rFonts w:cstheme="minorHAnsi"/>
+          <w:sz w:val="24"/>
+          <w:szCs w:val="24"/>
+        </w:rPr>
+        <w:t>–</w:t>
+      </w:r>
+      <w:r>
+        <w:rPr>
+          <w:rFonts w:cstheme="minorHAnsi"/>
+          <w:sz w:val="24"/>
+          <w:szCs w:val="24"/>
+        </w:rPr>
+        <w:t xml:space="preserve"> 73831</w:t>
+      </w:r>
+      <w:bookmarkStart w:id="0" w:name="_GoBack"/>
+      <w:bookmarkEnd w:id="0"/>
+    </w:p>
+    <w:p>
+      <w:pPr>
+        <w:ind w:left="708" w:firstLine="708"/>
+        <w:rPr>
+          <w:rFonts w:cstheme="minorHAnsi"/>
+          <w:sz w:val="24"/>
+          <w:szCs w:val="24"/>
+        </w:rPr>
+      </w:pPr>
+      <w:r>
+        <w:rPr>
+          <w:noProof/>
+          <w:lang w:eastAsia="pt-PT"/>
+        </w:rPr>
+        <w:drawing>
+          <wp:anchor distT="0" distB="0" distL="114300" distR="114300" simplePos="0" relativeHeight="251660288" behindDoc="1" locked="0" layoutInCell="1" allowOverlap="1">
+            <wp:simplePos x="0" y="0"/>
+            <wp:positionH relativeFrom="column">
+              <wp:posOffset>-51436</wp:posOffset>
+            </wp:positionH>
+            <wp:positionV relativeFrom="paragraph">
+              <wp:posOffset>252730</wp:posOffset>
+            </wp:positionV>
+            <wp:extent cx="756285" cy="890270"/>
+            <wp:effectExtent l="0" t="0" r="5715" b="5080"/>
+            <wp:wrapNone/>
+            <wp:docPr id="4" name="Imagem 4" descr="https://scontent-lhr3-1.xx.fbcdn.net/v/t34.0-12/15032571_1205187682895147_1451368403_n.jpg?oh=6c31bb2307ca7a189adcc74549f87abb&amp;oe=582AB418"/>
+            <wp:cNvGraphicFramePr>
+              <a:graphicFrameLocks xmlns:a="http://schemas.openxmlformats.org/drawingml/2006/main" noChangeAspect="1"/>
+            </wp:cNvGraphicFramePr>
+            <a:graphic xmlns:a="http://schemas.openxmlformats.org/drawingml/2006/main">
+              <a:graphicData uri="http://schemas.openxmlformats.org/drawingml/2006/picture">
+                <pic:pic xmlns:pic="http://schemas.openxmlformats.org/drawingml/2006/picture">
+                  <pic:nvPicPr>
+                    <pic:cNvPr id="0" name="Picture 1" descr="https://scontent-lhr3-1.xx.fbcdn.net/v/t34.0-12/15032571_1205187682895147_1451368403_n.jpg?oh=6c31bb2307ca7a189adcc74549f87abb&amp;oe=582AB418"/>
+                    <pic:cNvPicPr>
+                      <a:picLocks noChangeAspect="1" noChangeArrowheads="1"/>
+                    </pic:cNvPicPr>
+                  </pic:nvPicPr>
+                  <pic:blipFill rotWithShape="1">
+                    <a:blip r:embed="rId8" cstate="print">
+                      <a:extLst>
+                        <a:ext uri="{28A0092B-C50C-407E-A947-70E740481C1C}">
+                          <a14:useLocalDpi xmlns:a14="http://schemas.microsoft.com/office/drawing/2010/main" val="0"/>
+                        </a:ext>
+                      </a:extLst>
+                    </a:blip>
+                    <a:srcRect t="18182"/>
                     <a:stretch/>
                   </pic:blipFill>
                   <pic:spPr bwMode="auto">
                     <a:xfrm>
                       <a:off x="0" y="0"/>
-                      <a:ext cx="686822" cy="819198"/>
+                      <a:ext cx="761646" cy="896581"/>
                     </a:xfrm>
                     <a:prstGeom prst="rect">
                       <a:avLst/>
@@ -380,6 +475,162 @@
           </wp:anchor>
         </w:drawing>
       </w:r>
+    </w:p>
+    <w:p>
+      <w:pPr>
+        <w:ind w:left="708" w:firstLine="708"/>
+        <w:rPr>
+          <w:rFonts w:cstheme="minorHAnsi"/>
+          <w:sz w:val="24"/>
+          <w:szCs w:val="24"/>
+        </w:rPr>
+      </w:pPr>
+    </w:p>
+    <w:p>
+      <w:pPr>
+        <w:jc w:val="both"/>
+        <w:rPr>
+          <w:rFonts w:cstheme="minorHAnsi"/>
+          <w:b/>
+          <w:sz w:val="24"/>
+          <w:szCs w:val="24"/>
+        </w:rPr>
+      </w:pPr>
+      <w:r>
+        <w:rPr>
+          <w:rFonts w:cstheme="minorHAnsi"/>
+          <w:b/>
+          <w:sz w:val="24"/>
+          <w:szCs w:val="24"/>
+        </w:rPr>
+        <w:tab/>
+      </w:r>
+      <w:r>
+        <w:rPr>
+          <w:rFonts w:cstheme="minorHAnsi"/>
+          <w:b/>
+          <w:sz w:val="24"/>
+          <w:szCs w:val="24"/>
+        </w:rPr>
+        <w:tab/>
+      </w:r>
+      <w:r>
+        <w:rPr>
+          <w:rFonts w:cstheme="minorHAnsi"/>
+          <w:sz w:val="24"/>
+          <w:szCs w:val="24"/>
+        </w:rPr>
+        <w:t xml:space="preserve">João Gomes </w:t>
+      </w:r>
+      <w:r>
+        <w:rPr>
+          <w:rFonts w:cstheme="minorHAnsi"/>
+          <w:sz w:val="24"/>
+          <w:szCs w:val="24"/>
+        </w:rPr>
+        <w:t>–</w:t>
+      </w:r>
+      <w:r>
+        <w:rPr>
+          <w:rFonts w:cstheme="minorHAnsi"/>
+          <w:sz w:val="24"/>
+          <w:szCs w:val="24"/>
+        </w:rPr>
+        <w:t xml:space="preserve"> 74033</w:t>
+      </w:r>
+    </w:p>
+    <w:p>
+      <w:pPr>
+        <w:jc w:val="both"/>
+        <w:rPr>
+          <w:rFonts w:cstheme="minorHAnsi"/>
+          <w:b/>
+          <w:sz w:val="24"/>
+          <w:szCs w:val="24"/>
+        </w:rPr>
+      </w:pPr>
+    </w:p>
+    <w:p>
+      <w:pPr>
+        <w:jc w:val="both"/>
+        <w:rPr>
+          <w:rFonts w:cstheme="minorHAnsi"/>
+          <w:b/>
+          <w:sz w:val="24"/>
+          <w:szCs w:val="24"/>
+        </w:rPr>
+      </w:pPr>
+      <w:r>
+        <w:rPr>
+          <w:noProof/>
+          <w:lang w:eastAsia="pt-PT"/>
+        </w:rPr>
+        <w:drawing>
+          <wp:anchor distT="0" distB="0" distL="114300" distR="114300" simplePos="0" relativeHeight="251659264" behindDoc="1" locked="0" layoutInCell="1" allowOverlap="1">
+            <wp:simplePos x="0" y="0"/>
+            <wp:positionH relativeFrom="column">
+              <wp:posOffset>-51435</wp:posOffset>
+            </wp:positionH>
+            <wp:positionV relativeFrom="paragraph">
+              <wp:posOffset>33654</wp:posOffset>
+            </wp:positionV>
+            <wp:extent cx="739140" cy="881599"/>
+            <wp:effectExtent l="0" t="0" r="3810" b="0"/>
+            <wp:wrapNone/>
+            <wp:docPr id="261" name="Imagem 261" descr="https://i.gyazo.com/95837ce99797988db4c2ed720ddb23bc.png"/>
+            <wp:cNvGraphicFramePr>
+              <a:graphicFrameLocks xmlns:a="http://schemas.openxmlformats.org/drawingml/2006/main" noChangeAspect="1"/>
+            </wp:cNvGraphicFramePr>
+            <a:graphic xmlns:a="http://schemas.openxmlformats.org/drawingml/2006/main">
+              <a:graphicData uri="http://schemas.openxmlformats.org/drawingml/2006/picture">
+                <pic:pic xmlns:pic="http://schemas.openxmlformats.org/drawingml/2006/picture">
+                  <pic:nvPicPr>
+                    <pic:cNvPr id="0" name="Picture 3" descr="https://i.gyazo.com/95837ce99797988db4c2ed720ddb23bc.png"/>
+                    <pic:cNvPicPr>
+                      <a:picLocks noChangeAspect="1" noChangeArrowheads="1"/>
+                    </pic:cNvPicPr>
+                  </pic:nvPicPr>
+                  <pic:blipFill rotWithShape="1">
+                    <a:blip r:embed="rId9" cstate="print">
+                      <a:extLst>
+                        <a:ext uri="{28A0092B-C50C-407E-A947-70E740481C1C}">
+                          <a14:useLocalDpi xmlns:a14="http://schemas.microsoft.com/office/drawing/2010/main" val="0"/>
+                        </a:ext>
+                      </a:extLst>
+                    </a:blip>
+                    <a:srcRect t="4531" b="9422"/>
+                    <a:stretch/>
+                  </pic:blipFill>
+                  <pic:spPr bwMode="auto">
+                    <a:xfrm>
+                      <a:off x="0" y="0"/>
+                      <a:ext cx="744276" cy="887725"/>
+                    </a:xfrm>
+                    <a:prstGeom prst="rect">
+                      <a:avLst/>
+                    </a:prstGeom>
+                    <a:noFill/>
+                    <a:ln>
+                      <a:noFill/>
+                    </a:ln>
+                    <a:extLst>
+                      <a:ext uri="{53640926-AAD7-44D8-BBD7-CCE9431645EC}">
+                        <a14:shadowObscured xmlns:a14="http://schemas.microsoft.com/office/drawing/2010/main"/>
+                      </a:ext>
+                    </a:extLst>
+                  </pic:spPr>
+                </pic:pic>
+              </a:graphicData>
+            </a:graphic>
+            <wp14:sizeRelH relativeFrom="page">
+              <wp14:pctWidth>0</wp14:pctWidth>
+            </wp14:sizeRelH>
+            <wp14:sizeRelV relativeFrom="page">
+              <wp14:pctHeight>0</wp14:pctHeight>
+            </wp14:sizeRelV>
+          </wp:anchor>
+        </w:drawing>
+      </w:r>
       <w:r>
         <w:rPr>
           <w:rFonts w:cstheme="minorHAnsi"/>
@@ -423,74 +674,65 @@
           <w:sz w:val="24"/>
           <w:szCs w:val="24"/>
         </w:rPr>
-        <w:t>João Reis - 75372</w:t>
-      </w:r>
-    </w:p>
-    <w:p>
-      <w:pPr>
-        <w:jc w:val="both"/>
-        <w:rPr>
-          <w:rFonts w:cstheme="minorHAnsi"/>
-          <w:b/>
-          <w:sz w:val="24"/>
-          <w:szCs w:val="24"/>
-        </w:rPr>
-      </w:pPr>
-    </w:p>
-    <w:p>
-      <w:pPr>
-        <w:jc w:val="both"/>
-        <w:rPr>
-          <w:rFonts w:cstheme="minorHAnsi"/>
-          <w:b/>
-          <w:sz w:val="24"/>
-          <w:szCs w:val="24"/>
-        </w:rPr>
-      </w:pPr>
-    </w:p>
-    <w:p>
-      <w:pPr>
-        <w:jc w:val="both"/>
-        <w:rPr>
-          <w:rFonts w:cstheme="minorHAnsi"/>
-          <w:b/>
-          <w:sz w:val="24"/>
-          <w:szCs w:val="24"/>
-        </w:rPr>
-      </w:pPr>
-    </w:p>
-    <w:p>
-      <w:pPr>
-        <w:jc w:val="both"/>
-        <w:rPr>
-          <w:rFonts w:cstheme="minorHAnsi"/>
-          <w:b/>
-          <w:sz w:val="24"/>
-          <w:szCs w:val="24"/>
-        </w:rPr>
-      </w:pPr>
-    </w:p>
-    <w:p>
-      <w:pPr>
-        <w:jc w:val="both"/>
-        <w:rPr>
-          <w:rFonts w:cstheme="minorHAnsi"/>
-          <w:b/>
-          <w:sz w:val="24"/>
-          <w:szCs w:val="24"/>
-        </w:rPr>
-      </w:pPr>
-    </w:p>
-    <w:p>
-      <w:pPr>
-        <w:jc w:val="both"/>
-        <w:rPr>
-          <w:rFonts w:cstheme="minorHAnsi"/>
-          <w:b/>
-          <w:sz w:val="24"/>
-          <w:szCs w:val="24"/>
-        </w:rPr>
-      </w:pPr>
+        <w:t xml:space="preserve">João Reis </w:t>
+      </w:r>
+      <w:r>
+        <w:rPr>
+          <w:rFonts w:cstheme="minorHAnsi"/>
+          <w:sz w:val="24"/>
+          <w:szCs w:val="24"/>
+        </w:rPr>
+        <w:t>–</w:t>
+      </w:r>
+      <w:r>
+        <w:rPr>
+          <w:rFonts w:cstheme="minorHAnsi"/>
+          <w:sz w:val="24"/>
+          <w:szCs w:val="24"/>
+        </w:rPr>
+        <w:t xml:space="preserve"> 75372</w:t>
+      </w:r>
+    </w:p>
+    <w:p>
+      <w:pPr>
+        <w:jc w:val="both"/>
+        <w:rPr>
+          <w:rFonts w:cstheme="minorHAnsi"/>
+          <w:b/>
+          <w:sz w:val="24"/>
+          <w:szCs w:val="24"/>
+        </w:rPr>
+      </w:pPr>
+    </w:p>
+    <w:p>
+      <w:pPr>
+        <w:jc w:val="both"/>
+        <w:rPr>
+          <w:rFonts w:cstheme="minorHAnsi"/>
+          <w:b/>
+          <w:sz w:val="24"/>
+          <w:szCs w:val="24"/>
+        </w:rPr>
+      </w:pPr>
+    </w:p>
+    <w:p>
+      <w:pPr>
+        <w:jc w:val="both"/>
+        <w:rPr>
+          <w:rFonts w:cstheme="minorHAnsi"/>
+          <w:sz w:val="24"/>
+          <w:szCs w:val="24"/>
+        </w:rPr>
+      </w:pPr>
+      <w:r>
+        <w:rPr>
+          <w:rFonts w:cstheme="minorHAnsi"/>
+          <w:b/>
+          <w:sz w:val="24"/>
+          <w:szCs w:val="24"/>
+        </w:rPr>
+        <w:tab/>
+      </w:r>
     </w:p>
     <w:p>
       <w:pPr>
@@ -1019,8 +1261,6 @@
         <w:lastRenderedPageBreak/>
         <w:t>M</w:t>
       </w:r>
-      <w:bookmarkStart w:id="0" w:name="_GoBack"/>
-      <w:bookmarkEnd w:id="0"/>
       <w:r>
         <w:rPr>
           <w:rFonts w:cstheme="minorHAnsi"/>
@@ -1090,7 +1330,7 @@
                     </pic:cNvPicPr>
                   </pic:nvPicPr>
                   <pic:blipFill>
-                    <a:blip r:embed="rId7">
+                    <a:blip r:embed="rId10">
                       <a:extLst>
                         <a:ext uri="{28A0092B-C50C-407E-A947-70E740481C1C}">
                           <a14:useLocalDpi xmlns:a14="http://schemas.microsoft.com/office/drawing/2010/main" val="0"/>
@@ -1574,7 +1814,7 @@
                     </pic:cNvPicPr>
                   </pic:nvPicPr>
                   <pic:blipFill>
-                    <a:blip r:embed="rId8">
+                    <a:blip r:embed="rId11">
                       <a:extLst>
                         <a:ext uri="{28A0092B-C50C-407E-A947-70E740481C1C}">
                           <a14:useLocalDpi xmlns:a14="http://schemas.microsoft.com/office/drawing/2010/main" val="0"/>
@@ -3368,6 +3608,7 @@
     <w:lsdException w:name="HTML Sample" w:semiHidden="1" w:unhideWhenUsed="1"/>
     <w:lsdException w:name="HTML Typewriter" w:semiHidden="1" w:unhideWhenUsed="1"/>
     <w:lsdException w:name="HTML Variable" w:semiHidden="1" w:unhideWhenUsed="1"/>
+    <w:lsdException w:name="Normal Table" w:semiHidden="1" w:unhideWhenUsed="1"/>
     <w:lsdException w:name="annotation subject" w:semiHidden="1" w:unhideWhenUsed="1"/>
     <w:lsdException w:name="No List" w:semiHidden="1" w:unhideWhenUsed="1"/>
     <w:lsdException w:name="Outline List 1" w:semiHidden="1" w:unhideWhenUsed="1"/>
@@ -3412,6 +3653,7 @@
     <w:lsdException w:name="Table Professional" w:semiHidden="1" w:unhideWhenUsed="1"/>
     <w:lsdException w:name="Table Subtle 1" w:semiHidden="1" w:unhideWhenUsed="1"/>
     <w:lsdException w:name="Table Subtle 2" w:semiHidden="1" w:unhideWhenUsed="1"/>
+    <w:lsdException w:name="Table Web 1" w:semiHidden="1" w:unhideWhenUsed="1"/>
     <w:lsdException w:name="Table Web 2" w:semiHidden="1" w:unhideWhenUsed="1"/>
     <w:lsdException w:name="Table Web 3" w:semiHidden="1" w:unhideWhenUsed="1"/>
     <w:lsdException w:name="Balloon Text" w:semiHidden="1" w:unhideWhenUsed="1"/>

</xml_diff>